<commit_message>
operatori, operatori pe biti, operatori diversi, cu explicatii si exemple
</commit_message>
<xml_diff>
--- a/AlgoritmiSiStructuriDeDate1/Teme de laborator Algoritmi.docx
+++ b/AlgoritmiSiStructuriDeDate1/Teme de laborator Algoritmi.docx
@@ -66,13 +66,446 @@
           <w:ilvl w:val="0"/>
           <w:numId w:val="1"/>
         </w:numPr>
-        <w:rPr>
-          <w:rFonts w:ascii="Arial" w:hAnsi="Arial" w:cs="Arial"/>
-          <w:sz w:val="24"/>
-          <w:szCs w:val="24"/>
-          <w:lang w:val="ro-RO"/>
-        </w:rPr>
-      </w:pPr>
+        <w:spacing w:after="0"/>
+        <w:rPr>
+          <w:rFonts w:ascii="Arial" w:hAnsi="Arial" w:cs="Arial"/>
+          <w:sz w:val="24"/>
+          <w:szCs w:val="24"/>
+          <w:lang w:val="ro-RO"/>
+        </w:rPr>
+      </w:pPr>
+      <w:r>
+        <w:rPr>
+          <w:rFonts w:ascii="Arial" w:hAnsi="Arial" w:cs="Arial"/>
+          <w:sz w:val="24"/>
+          <w:szCs w:val="24"/>
+          <w:lang w:val="ro-RO"/>
+        </w:rPr>
+        <w:t>2 întrebări ușoare de teorie de la cursuri</w:t>
+      </w:r>
+      <w:r>
+        <w:rPr>
+          <w:rFonts w:ascii="Arial" w:hAnsi="Arial" w:cs="Arial"/>
+          <w:sz w:val="24"/>
+          <w:szCs w:val="24"/>
+          <w:lang w:val="ro-RO"/>
+        </w:rPr>
+        <w:t xml:space="preserve"> (mai puțin primul și ultimele </w:t>
+      </w:r>
+      <w:r>
+        <w:rPr>
+          <w:rFonts w:ascii="Arial" w:hAnsi="Arial" w:cs="Arial"/>
+          <w:sz w:val="24"/>
+          <w:szCs w:val="24"/>
+          <w:lang w:val="ro-RO"/>
+        </w:rPr>
+        <w:t>trei</w:t>
+      </w:r>
+      <w:r>
+        <w:rPr>
+          <w:rFonts w:ascii="Arial" w:hAnsi="Arial" w:cs="Arial"/>
+          <w:sz w:val="24"/>
+          <w:szCs w:val="24"/>
+          <w:lang w:val="ro-RO"/>
+        </w:rPr>
+        <w:t>)</w:t>
+      </w:r>
+      <w:r>
+        <w:rPr>
+          <w:rFonts w:ascii="Arial" w:hAnsi="Arial" w:cs="Arial"/>
+          <w:sz w:val="24"/>
+          <w:szCs w:val="24"/>
+          <w:lang w:val="ro-RO"/>
+        </w:rPr>
+        <w:t>, la întâmplare;</w:t>
+      </w:r>
+    </w:p>
+    <w:p>
+      <w:pPr>
+        <w:spacing w:after="0"/>
+        <w:rPr>
+          <w:rFonts w:ascii="Arial" w:hAnsi="Arial" w:cs="Arial"/>
+          <w:sz w:val="24"/>
+          <w:szCs w:val="24"/>
+          <w:lang w:val="ro-RO"/>
+        </w:rPr>
+      </w:pPr>
+    </w:p>
+    <w:p>
+      <w:pPr>
+        <w:pStyle w:val="Listparagraf"/>
+        <w:numPr>
+          <w:ilvl w:val="0"/>
+          <w:numId w:val="1"/>
+        </w:numPr>
+        <w:rPr>
+          <w:rFonts w:ascii="Arial" w:hAnsi="Arial" w:cs="Arial"/>
+          <w:sz w:val="24"/>
+          <w:szCs w:val="24"/>
+          <w:lang w:val="ro-RO"/>
+        </w:rPr>
+      </w:pPr>
+      <w:r>
+        <w:rPr>
+          <w:rFonts w:ascii="Arial" w:hAnsi="Arial" w:cs="Arial"/>
+          <w:sz w:val="24"/>
+          <w:szCs w:val="24"/>
+          <w:lang w:val="ro-RO"/>
+        </w:rPr>
+        <w:t>2 întrebări mai grele de teorie de la cursuri</w:t>
+      </w:r>
+      <w:r>
+        <w:rPr>
+          <w:rFonts w:ascii="Arial" w:hAnsi="Arial" w:cs="Arial"/>
+          <w:sz w:val="24"/>
+          <w:szCs w:val="24"/>
+          <w:lang w:val="ro-RO"/>
+        </w:rPr>
+        <w:t xml:space="preserve"> (mai puțin primul și ultimele </w:t>
+      </w:r>
+      <w:r>
+        <w:rPr>
+          <w:rFonts w:ascii="Arial" w:hAnsi="Arial" w:cs="Arial"/>
+          <w:sz w:val="24"/>
+          <w:szCs w:val="24"/>
+          <w:lang w:val="ro-RO"/>
+        </w:rPr>
+        <w:t>trei</w:t>
+      </w:r>
+      <w:r>
+        <w:rPr>
+          <w:rFonts w:ascii="Arial" w:hAnsi="Arial" w:cs="Arial"/>
+          <w:sz w:val="24"/>
+          <w:szCs w:val="24"/>
+          <w:lang w:val="ro-RO"/>
+        </w:rPr>
+        <w:t>)</w:t>
+      </w:r>
+      <w:r>
+        <w:rPr>
+          <w:rFonts w:ascii="Arial" w:hAnsi="Arial" w:cs="Arial"/>
+          <w:sz w:val="24"/>
+          <w:szCs w:val="24"/>
+          <w:lang w:val="ro-RO"/>
+        </w:rPr>
+        <w:t>, la întâmplare.</w:t>
+      </w:r>
+    </w:p>
+    <w:p>
+      <w:pPr>
+        <w:rPr>
+          <w:rFonts w:ascii="Arial" w:hAnsi="Arial" w:cs="Arial"/>
+          <w:sz w:val="24"/>
+          <w:szCs w:val="24"/>
+          <w:lang w:val="ro-RO"/>
+        </w:rPr>
+      </w:pPr>
+    </w:p>
+    <w:p>
+      <w:pPr>
+        <w:jc w:val="both"/>
+        <w:rPr>
+          <w:rFonts w:ascii="Arial" w:hAnsi="Arial" w:cs="Arial"/>
+          <w:sz w:val="24"/>
+          <w:szCs w:val="24"/>
+          <w:lang w:val="ro-RO"/>
+        </w:rPr>
+      </w:pPr>
+      <w:r>
+        <w:rPr>
+          <w:rFonts w:ascii="Arial" w:hAnsi="Arial" w:cs="Arial"/>
+          <w:sz w:val="24"/>
+          <w:szCs w:val="24"/>
+          <w:lang w:val="ro-RO"/>
+        </w:rPr>
+        <w:t>Nota va fi dată în felul următor:</w:t>
+      </w:r>
+    </w:p>
+    <w:p>
+      <w:pPr>
+        <w:pStyle w:val="Listparagraf"/>
+        <w:numPr>
+          <w:ilvl w:val="0"/>
+          <w:numId w:val="2"/>
+        </w:numPr>
+        <w:jc w:val="both"/>
+        <w:rPr>
+          <w:rFonts w:ascii="Arial" w:hAnsi="Arial" w:cs="Arial"/>
+          <w:sz w:val="24"/>
+          <w:szCs w:val="24"/>
+          <w:lang w:val="ro-RO"/>
+        </w:rPr>
+      </w:pPr>
+      <w:r>
+        <w:rPr>
+          <w:rFonts w:ascii="Arial" w:hAnsi="Arial" w:cs="Arial"/>
+          <w:sz w:val="24"/>
+          <w:szCs w:val="24"/>
+          <w:lang w:val="ro-RO"/>
+        </w:rPr>
+        <w:t xml:space="preserve">Se începe de la </w:t>
+      </w:r>
+      <w:r>
+        <w:rPr>
+          <w:rFonts w:ascii="Arial" w:hAnsi="Arial" w:cs="Arial"/>
+          <w:b/>
+          <w:bCs/>
+          <w:color w:val="EE0000"/>
+          <w:sz w:val="24"/>
+          <w:szCs w:val="24"/>
+          <w:lang w:val="ro-RO"/>
+        </w:rPr>
+        <w:t>5</w:t>
+      </w:r>
+      <w:r>
+        <w:rPr>
+          <w:rFonts w:ascii="Arial" w:hAnsi="Arial" w:cs="Arial"/>
+          <w:sz w:val="24"/>
+          <w:szCs w:val="24"/>
+          <w:lang w:val="ro-RO"/>
+        </w:rPr>
+        <w:t>;</w:t>
+      </w:r>
+    </w:p>
+    <w:p>
+      <w:pPr>
+        <w:pStyle w:val="Listparagraf"/>
+        <w:numPr>
+          <w:ilvl w:val="0"/>
+          <w:numId w:val="2"/>
+        </w:numPr>
+        <w:jc w:val="both"/>
+        <w:rPr>
+          <w:rFonts w:ascii="Arial" w:hAnsi="Arial" w:cs="Arial"/>
+          <w:sz w:val="24"/>
+          <w:szCs w:val="24"/>
+          <w:lang w:val="ro-RO"/>
+        </w:rPr>
+      </w:pPr>
+      <w:r>
+        <w:rPr>
+          <w:rFonts w:ascii="Arial" w:hAnsi="Arial" w:cs="Arial"/>
+          <w:sz w:val="24"/>
+          <w:szCs w:val="24"/>
+          <w:lang w:val="ro-RO"/>
+        </w:rPr>
+        <w:t xml:space="preserve">Dacă răspundeți bine la prima întrebare ușoară, </w:t>
+      </w:r>
+      <w:r>
+        <w:rPr>
+          <w:rFonts w:ascii="Arial" w:hAnsi="Arial" w:cs="Arial"/>
+          <w:b/>
+          <w:bCs/>
+          <w:color w:val="00B050"/>
+          <w:sz w:val="24"/>
+          <w:szCs w:val="24"/>
+          <w:lang w:val="ro-RO"/>
+        </w:rPr>
+        <w:t>+2</w:t>
+      </w:r>
+      <w:r>
+        <w:rPr>
+          <w:rFonts w:ascii="Arial" w:hAnsi="Arial" w:cs="Arial"/>
+          <w:sz w:val="24"/>
+          <w:szCs w:val="24"/>
+          <w:lang w:val="ro-RO"/>
+        </w:rPr>
+        <w:t xml:space="preserve"> puncte, și nu mai primiți altă întrebare ușoară de răspuns;</w:t>
+      </w:r>
+    </w:p>
+    <w:p>
+      <w:pPr>
+        <w:pStyle w:val="Listparagraf"/>
+        <w:numPr>
+          <w:ilvl w:val="0"/>
+          <w:numId w:val="2"/>
+        </w:numPr>
+        <w:jc w:val="both"/>
+        <w:rPr>
+          <w:rFonts w:ascii="Arial" w:hAnsi="Arial" w:cs="Arial"/>
+          <w:sz w:val="24"/>
+          <w:szCs w:val="24"/>
+          <w:lang w:val="ro-RO"/>
+        </w:rPr>
+      </w:pPr>
+      <w:r>
+        <w:rPr>
+          <w:rFonts w:ascii="Arial" w:hAnsi="Arial" w:cs="Arial"/>
+          <w:sz w:val="24"/>
+          <w:szCs w:val="24"/>
+          <w:lang w:val="ro-RO"/>
+        </w:rPr>
+        <w:t xml:space="preserve">Dacă nu, mai aveți o șansă, dar dacă răspundeți bine de data aceasta, </w:t>
+      </w:r>
+      <w:r>
+        <w:rPr>
+          <w:rFonts w:ascii="Arial" w:hAnsi="Arial" w:cs="Arial"/>
+          <w:b/>
+          <w:bCs/>
+          <w:color w:val="EE0000"/>
+          <w:sz w:val="24"/>
+          <w:szCs w:val="24"/>
+          <w:lang w:val="ro-RO"/>
+        </w:rPr>
+        <w:t>+1</w:t>
+      </w:r>
+      <w:r>
+        <w:rPr>
+          <w:rFonts w:ascii="Arial" w:hAnsi="Arial" w:cs="Arial"/>
+          <w:sz w:val="24"/>
+          <w:szCs w:val="24"/>
+          <w:lang w:val="ro-RO"/>
+        </w:rPr>
+        <w:t xml:space="preserve"> punct;</w:t>
+      </w:r>
+    </w:p>
+    <w:p>
+      <w:pPr>
+        <w:pStyle w:val="Listparagraf"/>
+        <w:numPr>
+          <w:ilvl w:val="0"/>
+          <w:numId w:val="2"/>
+        </w:numPr>
+        <w:jc w:val="both"/>
+        <w:rPr>
+          <w:rFonts w:ascii="Arial" w:hAnsi="Arial" w:cs="Arial"/>
+          <w:sz w:val="24"/>
+          <w:szCs w:val="24"/>
+          <w:lang w:val="ro-RO"/>
+        </w:rPr>
+      </w:pPr>
+      <w:r>
+        <w:rPr>
+          <w:rFonts w:ascii="Arial" w:hAnsi="Arial" w:cs="Arial"/>
+          <w:sz w:val="24"/>
+          <w:szCs w:val="24"/>
+          <w:lang w:val="ro-RO"/>
+        </w:rPr>
+        <w:t xml:space="preserve">Dacă răspundeți bine la prima întrebare grea, </w:t>
+      </w:r>
+      <w:r>
+        <w:rPr>
+          <w:rFonts w:ascii="Arial" w:hAnsi="Arial" w:cs="Arial"/>
+          <w:b/>
+          <w:bCs/>
+          <w:color w:val="00B050"/>
+          <w:sz w:val="24"/>
+          <w:szCs w:val="24"/>
+          <w:lang w:val="ro-RO"/>
+        </w:rPr>
+        <w:t>+2</w:t>
+      </w:r>
+      <w:r>
+        <w:rPr>
+          <w:rFonts w:ascii="Arial" w:hAnsi="Arial" w:cs="Arial"/>
+          <w:color w:val="00B050"/>
+          <w:sz w:val="24"/>
+          <w:szCs w:val="24"/>
+          <w:lang w:val="ro-RO"/>
+        </w:rPr>
+        <w:t xml:space="preserve"> </w:t>
+      </w:r>
+      <w:r>
+        <w:rPr>
+          <w:rFonts w:ascii="Arial" w:hAnsi="Arial" w:cs="Arial"/>
+          <w:sz w:val="24"/>
+          <w:szCs w:val="24"/>
+          <w:lang w:val="ro-RO"/>
+        </w:rPr>
+        <w:t>puncte, și nu mai primiți altă întrebare grea de răspuns;</w:t>
+      </w:r>
+    </w:p>
+    <w:p>
+      <w:pPr>
+        <w:pStyle w:val="Listparagraf"/>
+        <w:numPr>
+          <w:ilvl w:val="0"/>
+          <w:numId w:val="2"/>
+        </w:numPr>
+        <w:jc w:val="both"/>
+        <w:rPr>
+          <w:rFonts w:ascii="Arial" w:hAnsi="Arial" w:cs="Arial"/>
+          <w:sz w:val="24"/>
+          <w:szCs w:val="24"/>
+          <w:lang w:val="ro-RO"/>
+        </w:rPr>
+      </w:pPr>
+      <w:r>
+        <w:rPr>
+          <w:rFonts w:ascii="Arial" w:hAnsi="Arial" w:cs="Arial"/>
+          <w:sz w:val="24"/>
+          <w:szCs w:val="24"/>
+          <w:lang w:val="ro-RO"/>
+        </w:rPr>
+        <w:t xml:space="preserve">Dacă nu, mai aveți o șansă, dar dacă răspundeți bine de data aceasta, </w:t>
+      </w:r>
+      <w:r>
+        <w:rPr>
+          <w:rFonts w:ascii="Arial" w:hAnsi="Arial" w:cs="Arial"/>
+          <w:b/>
+          <w:bCs/>
+          <w:color w:val="EE0000"/>
+          <w:sz w:val="24"/>
+          <w:szCs w:val="24"/>
+          <w:lang w:val="ro-RO"/>
+        </w:rPr>
+        <w:t>+1</w:t>
+      </w:r>
+      <w:r>
+        <w:rPr>
+          <w:rFonts w:ascii="Arial" w:hAnsi="Arial" w:cs="Arial"/>
+          <w:sz w:val="24"/>
+          <w:szCs w:val="24"/>
+          <w:lang w:val="ro-RO"/>
+        </w:rPr>
+        <w:t xml:space="preserve"> punct;</w:t>
+      </w:r>
+    </w:p>
+    <w:p>
+      <w:pPr>
+        <w:pStyle w:val="Listparagraf"/>
+        <w:numPr>
+          <w:ilvl w:val="0"/>
+          <w:numId w:val="2"/>
+        </w:numPr>
+        <w:jc w:val="both"/>
+        <w:rPr>
+          <w:rFonts w:ascii="Arial" w:hAnsi="Arial" w:cs="Arial"/>
+          <w:sz w:val="24"/>
+          <w:szCs w:val="24"/>
+          <w:lang w:val="ro-RO"/>
+        </w:rPr>
+      </w:pPr>
+      <w:r>
+        <w:rPr>
+          <w:rFonts w:ascii="Arial" w:hAnsi="Arial" w:cs="Arial"/>
+          <w:sz w:val="24"/>
+          <w:szCs w:val="24"/>
+          <w:lang w:val="ro-RO"/>
+        </w:rPr>
+        <w:t xml:space="preserve">Dacă apăreți cu verde în tabelul de prezențe, </w:t>
+      </w:r>
+      <w:r>
+        <w:rPr>
+          <w:rFonts w:ascii="Arial" w:hAnsi="Arial" w:cs="Arial"/>
+          <w:b/>
+          <w:bCs/>
+          <w:color w:val="00B050"/>
+          <w:sz w:val="24"/>
+          <w:szCs w:val="24"/>
+          <w:lang w:val="ro-RO"/>
+        </w:rPr>
+        <w:t>+1</w:t>
+      </w:r>
+      <w:r>
+        <w:rPr>
+          <w:rFonts w:ascii="Arial" w:hAnsi="Arial" w:cs="Arial"/>
+          <w:sz w:val="24"/>
+          <w:szCs w:val="24"/>
+          <w:lang w:val="ro-RO"/>
+        </w:rPr>
+        <w:t xml:space="preserve"> punct.</w:t>
+      </w:r>
     </w:p>
     <w:p>
       <w:pPr>
@@ -107,6 +540,118 @@
 <file path=word/numbering.xml><?xml version="1.0" encoding="utf-8"?>
 <w:numbering xmlns:wpc="http://schemas.microsoft.com/office/word/2010/wordprocessingCanvas" xmlns:cx="http://schemas.microsoft.com/office/drawing/2014/chartex" xmlns:cx1="http://schemas.microsoft.com/office/drawing/2015/9/8/chartex" xmlns:cx2="http://schemas.microsoft.com/office/drawing/2015/10/21/chartex" xmlns:cx3="http://schemas.microsoft.com/office/drawing/2016/5/9/chartex" xmlns:cx4="http://schemas.microsoft.com/office/drawing/2016/5/10/chartex" xmlns:cx5="http://schemas.microsoft.com/office/drawing/2016/5/11/chartex" xmlns:cx6="http://schemas.microsoft.com/office/drawing/2016/5/12/chartex" xmlns:cx7="http://schemas.microsoft.com/office/drawing/2016/5/13/chartex" xmlns:cx8="http://schemas.microsoft.com/office/drawing/2016/5/14/chartex" xmlns:mc="http://schemas.openxmlformats.org/markup-compatibility/2006" xmlns:aink="http://schemas.microsoft.com/office/drawing/2016/ink" xmlns:am3d="http://schemas.microsoft.com/office/drawing/2017/model3d" xmlns:o="urn:schemas-microsoft-com:office:office" xmlns:oel="http://schemas.microsoft.com/office/2019/extlst" xmlns:r="http://schemas.openxmlformats.org/officeDocument/2006/relationships" xmlns:m="http://schemas.openxmlformats.org/officeDocument/2006/math" xmlns:v="urn:schemas-microsoft-com:vml" xmlns:wp14="http://schemas.microsoft.com/office/word/2010/wordprocessingDrawing" xmlns:wp="http://schemas.openxmlformats.org/drawingml/2006/wordprocessingDrawing" xmlns:w10="urn:schemas-microsoft-com:office:word" xmlns:w="http://schemas.openxmlformats.org/wordprocessingml/2006/main" xmlns:w14="http://schemas.microsoft.com/office/word/2010/wordml" xmlns:w15="http://schemas.microsoft.com/office/word/2012/wordml" xmlns:w16cex="http://schemas.microsoft.com/office/word/2018/wordml/cex" xmlns:w16cid="http://schemas.microsoft.com/office/word/2016/wordml/cid" xmlns:w16="http://schemas.microsoft.com/office/word/2018/wordml" xmlns:w16du="http://schemas.microsoft.com/office/word/2023/wordml/word16du" xmlns:w16sdtdh="http://schemas.microsoft.com/office/word/2020/wordml/sdtdatahash" xmlns:w16sdtfl="http://schemas.microsoft.com/office/word/2024/wordml/sdtformatlock" xmlns:w16se="http://schemas.microsoft.com/office/word/2015/wordml/symex" xmlns:wpg="http://schemas.microsoft.com/office/word/2010/wordprocessingGroup" xmlns:wpi="http://schemas.microsoft.com/office/word/2010/wordprocessingInk" xmlns:wne="http://schemas.microsoft.com/office/word/2006/wordml" xmlns:wps="http://schemas.microsoft.com/office/word/2010/wordprocessingShape" mc:Ignorable="w14 w15 w16se w16cid w16 w16cex w16sdtdh w16sdtfl w16du wp14">
   <w:abstractNum w:abstractNumId="0" w15:restartNumberingAfterBreak="0">
+    <w:nsid w:val="45AD3D7C"/>
+    <w:multiLevelType w:val="hybridMultilevel"/>
+    <w:tmpl w:val="DDE2E7D0"/>
+    <w:lvl w:ilvl="0" w:tplc="54F6C826">
+      <w:numFmt w:val="bullet"/>
+      <w:lvlText w:val="-"/>
+      <w:lvlJc w:val="left"/>
+      <w:pPr>
+        <w:ind w:left="720" w:hanging="360"/>
+      </w:pPr>
+      <w:rPr>
+        <w:rFonts w:ascii="Arial" w:eastAsiaTheme="minorHAnsi" w:hAnsi="Arial" w:cs="Arial" w:hint="default"/>
+      </w:rPr>
+    </w:lvl>
+    <w:lvl w:ilvl="1" w:tplc="04090003" w:tentative="1">
+      <w:start w:val="1"/>
+      <w:numFmt w:val="bullet"/>
+      <w:lvlText w:val="o"/>
+      <w:lvlJc w:val="left"/>
+      <w:pPr>
+        <w:ind w:left="1440" w:hanging="360"/>
+      </w:pPr>
+      <w:rPr>
+        <w:rFonts w:ascii="Courier New" w:hAnsi="Courier New" w:cs="Courier New" w:hint="default"/>
+      </w:rPr>
+    </w:lvl>
+    <w:lvl w:ilvl="2" w:tplc="04090005" w:tentative="1">
+      <w:start w:val="1"/>
+      <w:numFmt w:val="bullet"/>
+      <w:lvlText w:val=""/>
+      <w:lvlJc w:val="left"/>
+      <w:pPr>
+        <w:ind w:left="2160" w:hanging="360"/>
+      </w:pPr>
+      <w:rPr>
+        <w:rFonts w:ascii="Wingdings" w:hAnsi="Wingdings" w:hint="default"/>
+      </w:rPr>
+    </w:lvl>
+    <w:lvl w:ilvl="3" w:tplc="04090001" w:tentative="1">
+      <w:start w:val="1"/>
+      <w:numFmt w:val="bullet"/>
+      <w:lvlText w:val=""/>
+      <w:lvlJc w:val="left"/>
+      <w:pPr>
+        <w:ind w:left="2880" w:hanging="360"/>
+      </w:pPr>
+      <w:rPr>
+        <w:rFonts w:ascii="Symbol" w:hAnsi="Symbol" w:hint="default"/>
+      </w:rPr>
+    </w:lvl>
+    <w:lvl w:ilvl="4" w:tplc="04090003" w:tentative="1">
+      <w:start w:val="1"/>
+      <w:numFmt w:val="bullet"/>
+      <w:lvlText w:val="o"/>
+      <w:lvlJc w:val="left"/>
+      <w:pPr>
+        <w:ind w:left="3600" w:hanging="360"/>
+      </w:pPr>
+      <w:rPr>
+        <w:rFonts w:ascii="Courier New" w:hAnsi="Courier New" w:cs="Courier New" w:hint="default"/>
+      </w:rPr>
+    </w:lvl>
+    <w:lvl w:ilvl="5" w:tplc="04090005" w:tentative="1">
+      <w:start w:val="1"/>
+      <w:numFmt w:val="bullet"/>
+      <w:lvlText w:val=""/>
+      <w:lvlJc w:val="left"/>
+      <w:pPr>
+        <w:ind w:left="4320" w:hanging="360"/>
+      </w:pPr>
+      <w:rPr>
+        <w:rFonts w:ascii="Wingdings" w:hAnsi="Wingdings" w:hint="default"/>
+      </w:rPr>
+    </w:lvl>
+    <w:lvl w:ilvl="6" w:tplc="04090001" w:tentative="1">
+      <w:start w:val="1"/>
+      <w:numFmt w:val="bullet"/>
+      <w:lvlText w:val=""/>
+      <w:lvlJc w:val="left"/>
+      <w:pPr>
+        <w:ind w:left="5040" w:hanging="360"/>
+      </w:pPr>
+      <w:rPr>
+        <w:rFonts w:ascii="Symbol" w:hAnsi="Symbol" w:hint="default"/>
+      </w:rPr>
+    </w:lvl>
+    <w:lvl w:ilvl="7" w:tplc="04090003" w:tentative="1">
+      <w:start w:val="1"/>
+      <w:numFmt w:val="bullet"/>
+      <w:lvlText w:val="o"/>
+      <w:lvlJc w:val="left"/>
+      <w:pPr>
+        <w:ind w:left="5760" w:hanging="360"/>
+      </w:pPr>
+      <w:rPr>
+        <w:rFonts w:ascii="Courier New" w:hAnsi="Courier New" w:cs="Courier New" w:hint="default"/>
+      </w:rPr>
+    </w:lvl>
+    <w:lvl w:ilvl="8" w:tplc="04090005" w:tentative="1">
+      <w:start w:val="1"/>
+      <w:numFmt w:val="bullet"/>
+      <w:lvlText w:val=""/>
+      <w:lvlJc w:val="left"/>
+      <w:pPr>
+        <w:ind w:left="6480" w:hanging="360"/>
+      </w:pPr>
+      <w:rPr>
+        <w:rFonts w:ascii="Wingdings" w:hAnsi="Wingdings" w:hint="default"/>
+      </w:rPr>
+    </w:lvl>
+  </w:abstractNum>
+  <w:abstractNum w:abstractNumId="1" w15:restartNumberingAfterBreak="0">
     <w:nsid w:val="51394DAF"/>
     <w:multiLevelType w:val="hybridMultilevel"/>
     <w:tmpl w:val="71924A20"/>
@@ -197,6 +742,9 @@
     </w:lvl>
   </w:abstractNum>
   <w:num w:numId="1" w16cid:durableId="512376777">
+    <w:abstractNumId w:val="1"/>
+  </w:num>
+  <w:num w:numId="2" w16cid:durableId="2013334585">
     <w:abstractNumId w:val="0"/>
   </w:num>
 </w:numbering>

</xml_diff>

<commit_message>
am actualizat cerintele pentru examenul oral la Algoritmi (materia domnului Ion)
</commit_message>
<xml_diff>
--- a/AlgoritmiSiStructuriDeDate1/Teme de laborator Algoritmi.docx
+++ b/AlgoritmiSiStructuriDeDate1/Teme de laborator Algoritmi.docx
@@ -81,7 +81,25 @@
           <w:szCs w:val="24"/>
           <w:lang w:val="ro-RO"/>
         </w:rPr>
-        <w:t>2 întrebări ușoare de teorie de la cursuri</w:t>
+        <w:t xml:space="preserve">2 </w:t>
+      </w:r>
+      <w:r>
+        <w:rPr>
+          <w:rFonts w:ascii="Arial" w:hAnsi="Arial" w:cs="Arial"/>
+          <w:sz w:val="24"/>
+          <w:szCs w:val="24"/>
+          <w:lang w:val="ro-RO"/>
+        </w:rPr>
+        <w:t>exemple de cod</w:t>
+      </w:r>
+      <w:r>
+        <w:rPr>
+          <w:rFonts w:ascii="Arial" w:hAnsi="Arial" w:cs="Arial"/>
+          <w:sz w:val="24"/>
+          <w:szCs w:val="24"/>
+          <w:lang w:val="ro-RO"/>
+        </w:rPr>
+        <w:t xml:space="preserve"> de la cursuri</w:t>
       </w:r>
       <w:r>
         <w:rPr>
@@ -109,6 +127,15 @@
           <w:lang w:val="ro-RO"/>
         </w:rPr>
         <w:t>)</w:t>
+      </w:r>
+      <w:r>
+        <w:rPr>
+          <w:rFonts w:ascii="Arial" w:hAnsi="Arial" w:cs="Arial"/>
+          <w:sz w:val="24"/>
+          <w:szCs w:val="24"/>
+          <w:lang w:val="ro-RO"/>
+        </w:rPr>
+        <w:t xml:space="preserve"> sau laboratoare</w:t>
       </w:r>
       <w:r>
         <w:rPr>
@@ -152,7 +179,7 @@
           <w:szCs w:val="24"/>
           <w:lang w:val="ro-RO"/>
         </w:rPr>
-        <w:t>2 întrebări mai grele de teorie de la cursuri</w:t>
+        <w:t>2 întrebări de teorie de la cursuri</w:t>
       </w:r>
       <w:r>
         <w:rPr>
@@ -289,7 +316,61 @@
           <w:szCs w:val="24"/>
           <w:lang w:val="ro-RO"/>
         </w:rPr>
-        <w:t xml:space="preserve">Dacă răspundeți bine la prima întrebare ușoară, </w:t>
+        <w:t xml:space="preserve">Dacă </w:t>
+      </w:r>
+      <w:r>
+        <w:rPr>
+          <w:rFonts w:ascii="Arial" w:hAnsi="Arial" w:cs="Arial"/>
+          <w:sz w:val="24"/>
+          <w:szCs w:val="24"/>
+          <w:lang w:val="ro-RO"/>
+        </w:rPr>
+        <w:t>explicați</w:t>
+      </w:r>
+      <w:r>
+        <w:rPr>
+          <w:rFonts w:ascii="Arial" w:hAnsi="Arial" w:cs="Arial"/>
+          <w:sz w:val="24"/>
+          <w:szCs w:val="24"/>
+          <w:lang w:val="ro-RO"/>
+        </w:rPr>
+        <w:t xml:space="preserve"> bine la prim</w:t>
+      </w:r>
+      <w:r>
+        <w:rPr>
+          <w:rFonts w:ascii="Arial" w:hAnsi="Arial" w:cs="Arial"/>
+          <w:sz w:val="24"/>
+          <w:szCs w:val="24"/>
+          <w:lang w:val="ro-RO"/>
+        </w:rPr>
+        <w:t>ul</w:t>
+      </w:r>
+      <w:r>
+        <w:rPr>
+          <w:rFonts w:ascii="Arial" w:hAnsi="Arial" w:cs="Arial"/>
+          <w:sz w:val="24"/>
+          <w:szCs w:val="24"/>
+          <w:lang w:val="ro-RO"/>
+        </w:rPr>
+        <w:t xml:space="preserve"> </w:t>
+      </w:r>
+      <w:r>
+        <w:rPr>
+          <w:rFonts w:ascii="Arial" w:hAnsi="Arial" w:cs="Arial"/>
+          <w:sz w:val="24"/>
+          <w:szCs w:val="24"/>
+          <w:lang w:val="ro-RO"/>
+        </w:rPr>
+        <w:t>exemplu de cod</w:t>
+      </w:r>
+      <w:r>
+        <w:rPr>
+          <w:rFonts w:ascii="Arial" w:hAnsi="Arial" w:cs="Arial"/>
+          <w:sz w:val="24"/>
+          <w:szCs w:val="24"/>
+          <w:lang w:val="ro-RO"/>
+        </w:rPr>
+        <w:t xml:space="preserve">, </w:t>
       </w:r>
       <w:r>
         <w:rPr>
@@ -310,7 +391,61 @@
           <w:szCs w:val="24"/>
           <w:lang w:val="ro-RO"/>
         </w:rPr>
-        <w:t xml:space="preserve"> puncte, și nu mai primiți altă întrebare ușoară de răspuns;</w:t>
+        <w:t xml:space="preserve"> puncte, și nu mai primiți </w:t>
+      </w:r>
+      <w:r>
+        <w:rPr>
+          <w:rFonts w:ascii="Arial" w:hAnsi="Arial" w:cs="Arial"/>
+          <w:sz w:val="24"/>
+          <w:szCs w:val="24"/>
+          <w:lang w:val="ro-RO"/>
+        </w:rPr>
+        <w:t>alt</w:t>
+      </w:r>
+      <w:r>
+        <w:rPr>
+          <w:rFonts w:ascii="Arial" w:hAnsi="Arial" w:cs="Arial"/>
+          <w:sz w:val="24"/>
+          <w:szCs w:val="24"/>
+          <w:lang w:val="ro-RO"/>
+        </w:rPr>
+        <w:t xml:space="preserve"> </w:t>
+      </w:r>
+      <w:r>
+        <w:rPr>
+          <w:rFonts w:ascii="Arial" w:hAnsi="Arial" w:cs="Arial"/>
+          <w:sz w:val="24"/>
+          <w:szCs w:val="24"/>
+          <w:lang w:val="ro-RO"/>
+        </w:rPr>
+        <w:t xml:space="preserve">exemplu de cod </w:t>
+      </w:r>
+      <w:r>
+        <w:rPr>
+          <w:rFonts w:ascii="Arial" w:hAnsi="Arial" w:cs="Arial"/>
+          <w:sz w:val="24"/>
+          <w:szCs w:val="24"/>
+          <w:lang w:val="ro-RO"/>
+        </w:rPr>
+        <w:t xml:space="preserve">de </w:t>
+      </w:r>
+      <w:r>
+        <w:rPr>
+          <w:rFonts w:ascii="Arial" w:hAnsi="Arial" w:cs="Arial"/>
+          <w:sz w:val="24"/>
+          <w:szCs w:val="24"/>
+          <w:lang w:val="ro-RO"/>
+        </w:rPr>
+        <w:t>explicat</w:t>
+      </w:r>
+      <w:r>
+        <w:rPr>
+          <w:rFonts w:ascii="Arial" w:hAnsi="Arial" w:cs="Arial"/>
+          <w:sz w:val="24"/>
+          <w:szCs w:val="24"/>
+          <w:lang w:val="ro-RO"/>
+        </w:rPr>
+        <w:t>;</w:t>
       </w:r>
     </w:p>
     <w:p>
@@ -335,7 +470,25 @@
           <w:szCs w:val="24"/>
           <w:lang w:val="ro-RO"/>
         </w:rPr>
-        <w:t xml:space="preserve">Dacă nu, mai aveți o șansă, dar dacă răspundeți bine de data aceasta, </w:t>
+        <w:t xml:space="preserve">Dacă nu, mai aveți o șansă, dar dacă </w:t>
+      </w:r>
+      <w:r>
+        <w:rPr>
+          <w:rFonts w:ascii="Arial" w:hAnsi="Arial" w:cs="Arial"/>
+          <w:sz w:val="24"/>
+          <w:szCs w:val="24"/>
+          <w:lang w:val="ro-RO"/>
+        </w:rPr>
+        <w:t>explicați</w:t>
+      </w:r>
+      <w:r>
+        <w:rPr>
+          <w:rFonts w:ascii="Arial" w:hAnsi="Arial" w:cs="Arial"/>
+          <w:sz w:val="24"/>
+          <w:szCs w:val="24"/>
+          <w:lang w:val="ro-RO"/>
+        </w:rPr>
+        <w:t xml:space="preserve"> bine de data aceasta, </w:t>
       </w:r>
       <w:r>
         <w:rPr>
@@ -381,7 +534,25 @@
           <w:szCs w:val="24"/>
           <w:lang w:val="ro-RO"/>
         </w:rPr>
-        <w:t xml:space="preserve">Dacă răspundeți bine la prima întrebare grea, </w:t>
+        <w:t xml:space="preserve">Dacă răspundeți bine la prima întrebare </w:t>
+      </w:r>
+      <w:r>
+        <w:rPr>
+          <w:rFonts w:ascii="Arial" w:hAnsi="Arial" w:cs="Arial"/>
+          <w:sz w:val="24"/>
+          <w:szCs w:val="24"/>
+          <w:lang w:val="ro-RO"/>
+        </w:rPr>
+        <w:t>de teorie</w:t>
+      </w:r>
+      <w:r>
+        <w:rPr>
+          <w:rFonts w:ascii="Arial" w:hAnsi="Arial" w:cs="Arial"/>
+          <w:sz w:val="24"/>
+          <w:szCs w:val="24"/>
+          <w:lang w:val="ro-RO"/>
+        </w:rPr>
+        <w:t xml:space="preserve">, </w:t>
       </w:r>
       <w:r>
         <w:rPr>
@@ -412,7 +583,25 @@
           <w:szCs w:val="24"/>
           <w:lang w:val="ro-RO"/>
         </w:rPr>
-        <w:t>puncte, și nu mai primiți altă întrebare grea de răspuns;</w:t>
+        <w:t xml:space="preserve">puncte, și nu mai primiți altă întrebare </w:t>
+      </w:r>
+      <w:r>
+        <w:rPr>
+          <w:rFonts w:ascii="Arial" w:hAnsi="Arial" w:cs="Arial"/>
+          <w:sz w:val="24"/>
+          <w:szCs w:val="24"/>
+          <w:lang w:val="ro-RO"/>
+        </w:rPr>
+        <w:t xml:space="preserve">de teorie </w:t>
+      </w:r>
+      <w:r>
+        <w:rPr>
+          <w:rFonts w:ascii="Arial" w:hAnsi="Arial" w:cs="Arial"/>
+          <w:sz w:val="24"/>
+          <w:szCs w:val="24"/>
+          <w:lang w:val="ro-RO"/>
+        </w:rPr>
+        <w:t>de răspuns;</w:t>
       </w:r>
     </w:p>
     <w:p>

</xml_diff>